<commit_message>
Logbook dan Controller Event.
</commit_message>
<xml_diff>
--- a/Documents/Logbook/161511051 - Mohammad Ridwan Herlambang D P.docx
+++ b/Documents/Logbook/161511051 - Mohammad Ridwan Herlambang D P.docx
@@ -151,34 +151,14 @@
                 <w:szCs w:val="24"/>
               </w:rPr>
             </w:pPr>
-            <w:proofErr w:type="spellStart"/>
-            <w:r>
-              <w:rPr>
-                <w:rFonts w:ascii="Times New Roman" w:hAnsi="Times New Roman" w:cs="Times New Roman"/>
-                <w:sz w:val="24"/>
-                <w:szCs w:val="24"/>
-              </w:rPr>
-              <w:t>Hari</w:t>
-            </w:r>
-            <w:proofErr w:type="spellEnd"/>
-            <w:r>
-              <w:rPr>
-                <w:rFonts w:ascii="Times New Roman" w:hAnsi="Times New Roman" w:cs="Times New Roman"/>
-                <w:sz w:val="24"/>
-                <w:szCs w:val="24"/>
-              </w:rPr>
-              <w:t>/</w:t>
-            </w:r>
-            <w:proofErr w:type="spellStart"/>
-            <w:r>
-              <w:rPr>
-                <w:rFonts w:ascii="Times New Roman" w:hAnsi="Times New Roman" w:cs="Times New Roman"/>
-                <w:sz w:val="24"/>
-                <w:szCs w:val="24"/>
-              </w:rPr>
-              <w:t>Tanggal</w:t>
-            </w:r>
-            <w:proofErr w:type="spellEnd"/>
+            <w:r>
+              <w:rPr>
+                <w:rFonts w:ascii="Times New Roman" w:hAnsi="Times New Roman" w:cs="Times New Roman"/>
+                <w:sz w:val="24"/>
+                <w:szCs w:val="24"/>
+              </w:rPr>
+              <w:t>Hari/Tanggal</w:t>
+            </w:r>
           </w:p>
         </w:tc>
         <w:tc>
@@ -197,8 +177,18 @@
                 <w:rFonts w:ascii="Times New Roman" w:hAnsi="Times New Roman" w:cs="Times New Roman"/>
                 <w:sz w:val="24"/>
                 <w:szCs w:val="24"/>
-              </w:rPr>
-            </w:pPr>
+                <w:lang w:val="id-ID"/>
+              </w:rPr>
+            </w:pPr>
+            <w:r>
+              <w:rPr>
+                <w:rFonts w:ascii="Times New Roman" w:hAnsi="Times New Roman" w:cs="Times New Roman"/>
+                <w:sz w:val="24"/>
+                <w:szCs w:val="24"/>
+                <w:lang w:val="id-ID"/>
+              </w:rPr>
+              <w:t>Minggu. 3 Desember 2017</w:t>
+            </w:r>
           </w:p>
         </w:tc>
       </w:tr>
@@ -223,7 +213,6 @@
                 <w:szCs w:val="24"/>
               </w:rPr>
             </w:pPr>
-            <w:proofErr w:type="spellStart"/>
             <w:r>
               <w:rPr>
                 <w:rFonts w:ascii="Times New Roman" w:hAnsi="Times New Roman" w:cs="Times New Roman"/>
@@ -232,7 +221,6 @@
               </w:rPr>
               <w:t>Proyek</w:t>
             </w:r>
-            <w:proofErr w:type="spellEnd"/>
           </w:p>
         </w:tc>
         <w:tc>
@@ -318,7 +306,6 @@
                 <w:szCs w:val="24"/>
               </w:rPr>
             </w:pPr>
-            <w:proofErr w:type="spellStart"/>
             <w:r>
               <w:rPr>
                 <w:rFonts w:ascii="Times New Roman" w:hAnsi="Times New Roman" w:cs="Times New Roman"/>
@@ -327,7 +314,6 @@
               </w:rPr>
               <w:t>Tugas</w:t>
             </w:r>
-            <w:proofErr w:type="spellEnd"/>
           </w:p>
         </w:tc>
         <w:tc>
@@ -343,8 +329,18 @@
                 <w:rFonts w:ascii="Times New Roman" w:hAnsi="Times New Roman" w:cs="Times New Roman"/>
                 <w:sz w:val="24"/>
                 <w:szCs w:val="24"/>
-              </w:rPr>
-            </w:pPr>
+                <w:lang w:val="id-ID"/>
+              </w:rPr>
+            </w:pPr>
+            <w:r>
+              <w:rPr>
+                <w:rFonts w:ascii="Times New Roman" w:hAnsi="Times New Roman" w:cs="Times New Roman"/>
+                <w:sz w:val="24"/>
+                <w:szCs w:val="24"/>
+                <w:lang w:val="id-ID"/>
+              </w:rPr>
+              <w:t>-Membuat Controller Event</w:t>
+            </w:r>
           </w:p>
         </w:tc>
       </w:tr>
@@ -367,7 +363,6 @@
                 <w:szCs w:val="24"/>
               </w:rPr>
             </w:pPr>
-            <w:proofErr w:type="spellStart"/>
             <w:r>
               <w:rPr>
                 <w:rFonts w:ascii="Times New Roman" w:hAnsi="Times New Roman" w:cs="Times New Roman"/>
@@ -376,7 +371,6 @@
               </w:rPr>
               <w:t>Waktu</w:t>
             </w:r>
-            <w:proofErr w:type="spellEnd"/>
           </w:p>
         </w:tc>
         <w:tc>
@@ -395,8 +389,18 @@
                 <w:rFonts w:ascii="Times New Roman" w:hAnsi="Times New Roman" w:cs="Times New Roman"/>
                 <w:sz w:val="24"/>
                 <w:szCs w:val="24"/>
-              </w:rPr>
-            </w:pPr>
+                <w:lang w:val="id-ID"/>
+              </w:rPr>
+            </w:pPr>
+            <w:r>
+              <w:rPr>
+                <w:rFonts w:ascii="Times New Roman" w:hAnsi="Times New Roman" w:cs="Times New Roman"/>
+                <w:sz w:val="24"/>
+                <w:szCs w:val="24"/>
+                <w:lang w:val="id-ID"/>
+              </w:rPr>
+              <w:t>23.00 – 1.00</w:t>
+            </w:r>
           </w:p>
         </w:tc>
       </w:tr>
@@ -425,18 +429,8 @@
                 <w:sz w:val="24"/>
                 <w:szCs w:val="24"/>
               </w:rPr>
-              <w:t xml:space="preserve">Tools yang </w:t>
-            </w:r>
-            <w:proofErr w:type="spellStart"/>
-            <w:r>
-              <w:rPr>
-                <w:rFonts w:ascii="Times New Roman" w:hAnsi="Times New Roman" w:cs="Times New Roman"/>
-                <w:sz w:val="24"/>
-                <w:szCs w:val="24"/>
-              </w:rPr>
-              <w:t>digunakan</w:t>
-            </w:r>
-            <w:proofErr w:type="spellEnd"/>
+              <w:t>Tools yang digunakan</w:t>
+            </w:r>
           </w:p>
         </w:tc>
         <w:tc>
@@ -479,7 +473,6 @@
                 <w:szCs w:val="24"/>
               </w:rPr>
             </w:pPr>
-            <w:proofErr w:type="spellStart"/>
             <w:r>
               <w:rPr>
                 <w:rFonts w:ascii="Times New Roman" w:hAnsi="Times New Roman" w:cs="Times New Roman"/>
@@ -488,7 +481,6 @@
               </w:rPr>
               <w:t>Hasil</w:t>
             </w:r>
-            <w:proofErr w:type="spellEnd"/>
             <w:r>
               <w:rPr>
                 <w:rFonts w:ascii="Times New Roman" w:hAnsi="Times New Roman" w:cs="Times New Roman"/>
@@ -497,7 +489,6 @@
               </w:rPr>
               <w:t xml:space="preserve"> </w:t>
             </w:r>
-            <w:proofErr w:type="spellStart"/>
             <w:r>
               <w:rPr>
                 <w:rFonts w:ascii="Times New Roman" w:hAnsi="Times New Roman" w:cs="Times New Roman"/>
@@ -506,7 +497,6 @@
               </w:rPr>
               <w:t>Kerja</w:t>
             </w:r>
-            <w:proofErr w:type="spellEnd"/>
           </w:p>
         </w:tc>
         <w:tc>
@@ -517,6 +507,10 @@
           <w:p>
             <w:pPr>
               <w:pStyle w:val="ListParagraph"/>
+              <w:numPr>
+                <w:ilvl w:val="0"/>
+                <w:numId w:val="8"/>
+              </w:numPr>
               <w:tabs>
                 <w:tab w:val="left" w:pos="1864"/>
               </w:tabs>
@@ -535,6 +529,15 @@
                 <w:szCs w:val="24"/>
               </w:rPr>
               <w:t xml:space="preserve"> </w:t>
+            </w:r>
+            <w:r>
+              <w:rPr>
+                <w:rFonts w:ascii="Times New Roman" w:hAnsi="Times New Roman" w:cs="Times New Roman"/>
+                <w:sz w:val="24"/>
+                <w:szCs w:val="24"/>
+                <w:lang w:val="id-ID"/>
+              </w:rPr>
+              <w:t>Pengambilan data latitude dan longitude sudah bisa</w:t>
             </w:r>
           </w:p>
         </w:tc>
@@ -558,7 +561,6 @@
                 <w:szCs w:val="24"/>
               </w:rPr>
             </w:pPr>
-            <w:proofErr w:type="spellStart"/>
             <w:r>
               <w:rPr>
                 <w:rFonts w:ascii="Times New Roman" w:hAnsi="Times New Roman" w:cs="Times New Roman"/>
@@ -567,7 +569,6 @@
               </w:rPr>
               <w:t>Keterangan</w:t>
             </w:r>
-            <w:proofErr w:type="spellEnd"/>
           </w:p>
         </w:tc>
         <w:tc>
@@ -577,18 +578,87 @@
           </w:tcPr>
           <w:p>
             <w:pPr>
-              <w:tabs>
-                <w:tab w:val="left" w:pos="1864"/>
-              </w:tabs>
-              <w:spacing w:before="120" w:after="120" w:line="240" w:lineRule="auto"/>
-              <w:rPr>
-                <w:rFonts w:ascii="Times New Roman" w:hAnsi="Times New Roman" w:cs="Times New Roman"/>
-                <w:sz w:val="24"/>
-                <w:szCs w:val="24"/>
-              </w:rPr>
-            </w:pPr>
-            <w:bookmarkStart w:id="0" w:name="_GoBack"/>
-            <w:bookmarkEnd w:id="0"/>
+              <w:pStyle w:val="ListParagraph"/>
+              <w:numPr>
+                <w:ilvl w:val="0"/>
+                <w:numId w:val="7"/>
+              </w:numPr>
+              <w:tabs>
+                <w:tab w:val="left" w:pos="1864"/>
+              </w:tabs>
+              <w:spacing w:before="120" w:after="120" w:line="240" w:lineRule="auto"/>
+              <w:rPr>
+                <w:rFonts w:ascii="Times New Roman" w:hAnsi="Times New Roman" w:cs="Times New Roman"/>
+                <w:sz w:val="24"/>
+                <w:szCs w:val="24"/>
+                <w:lang w:val="id-ID"/>
+              </w:rPr>
+            </w:pPr>
+            <w:r>
+              <w:rPr>
+                <w:rFonts w:ascii="Times New Roman" w:hAnsi="Times New Roman" w:cs="Times New Roman"/>
+                <w:sz w:val="24"/>
+                <w:szCs w:val="24"/>
+                <w:lang w:val="id-ID"/>
+              </w:rPr>
+              <w:t>Ada penambahan di javascript karena yang sebelumnya tidak mengambil data latitude dan longitude</w:t>
+            </w:r>
+          </w:p>
+          <w:p>
+            <w:pPr>
+              <w:pStyle w:val="ListParagraph"/>
+              <w:numPr>
+                <w:ilvl w:val="0"/>
+                <w:numId w:val="7"/>
+              </w:numPr>
+              <w:tabs>
+                <w:tab w:val="left" w:pos="1864"/>
+              </w:tabs>
+              <w:spacing w:before="120" w:after="120" w:line="240" w:lineRule="auto"/>
+              <w:rPr>
+                <w:rFonts w:ascii="Times New Roman" w:hAnsi="Times New Roman" w:cs="Times New Roman"/>
+                <w:sz w:val="24"/>
+                <w:szCs w:val="24"/>
+                <w:lang w:val="id-ID"/>
+              </w:rPr>
+            </w:pPr>
+            <w:r>
+              <w:rPr>
+                <w:rFonts w:ascii="Times New Roman" w:hAnsi="Times New Roman" w:cs="Times New Roman"/>
+                <w:sz w:val="24"/>
+                <w:szCs w:val="24"/>
+                <w:lang w:val="id-ID"/>
+              </w:rPr>
+              <w:t>Tampilan latitude dan longitude belum dihapus</w:t>
+            </w:r>
+          </w:p>
+          <w:p>
+            <w:pPr>
+              <w:pStyle w:val="ListParagraph"/>
+              <w:numPr>
+                <w:ilvl w:val="0"/>
+                <w:numId w:val="7"/>
+              </w:numPr>
+              <w:tabs>
+                <w:tab w:val="left" w:pos="1864"/>
+              </w:tabs>
+              <w:spacing w:before="120" w:after="120" w:line="240" w:lineRule="auto"/>
+              <w:rPr>
+                <w:rFonts w:ascii="Times New Roman" w:hAnsi="Times New Roman" w:cs="Times New Roman"/>
+                <w:sz w:val="24"/>
+                <w:szCs w:val="24"/>
+                <w:lang w:val="id-ID"/>
+              </w:rPr>
+            </w:pPr>
+            <w:r>
+              <w:rPr>
+                <w:rFonts w:ascii="Times New Roman" w:hAnsi="Times New Roman" w:cs="Times New Roman"/>
+                <w:sz w:val="24"/>
+                <w:szCs w:val="24"/>
+                <w:lang w:val="id-ID"/>
+              </w:rPr>
+              <w:t>Belum bisa menyimpan ke database</w:t>
+            </w:r>
           </w:p>
         </w:tc>
       </w:tr>
@@ -611,7 +681,6 @@
                 <w:szCs w:val="24"/>
               </w:rPr>
             </w:pPr>
-            <w:proofErr w:type="spellStart"/>
             <w:r>
               <w:rPr>
                 <w:rFonts w:ascii="Times New Roman" w:hAnsi="Times New Roman" w:cs="Times New Roman"/>
@@ -620,7 +689,6 @@
               </w:rPr>
               <w:t>Komentar</w:t>
             </w:r>
-            <w:proofErr w:type="spellEnd"/>
             <w:r>
               <w:rPr>
                 <w:rFonts w:ascii="Times New Roman" w:hAnsi="Times New Roman" w:cs="Times New Roman"/>
@@ -629,7 +697,6 @@
               </w:rPr>
               <w:t xml:space="preserve"> </w:t>
             </w:r>
-            <w:proofErr w:type="spellStart"/>
             <w:r>
               <w:rPr>
                 <w:rFonts w:ascii="Times New Roman" w:hAnsi="Times New Roman" w:cs="Times New Roman"/>
@@ -638,7 +705,6 @@
               </w:rPr>
               <w:t>manajer</w:t>
             </w:r>
-            <w:proofErr w:type="spellEnd"/>
           </w:p>
         </w:tc>
         <w:tc>
@@ -665,6 +731,752 @@
     <w:p>
       <w:pPr>
         <w:jc w:val="center"/>
+      </w:pPr>
+    </w:p>
+    <w:p>
+      <w:pPr>
+        <w:jc w:val="center"/>
+      </w:pPr>
+    </w:p>
+    <w:p>
+      <w:pPr>
+        <w:jc w:val="center"/>
+      </w:pPr>
+    </w:p>
+    <w:p>
+      <w:pPr>
+        <w:jc w:val="center"/>
+      </w:pPr>
+    </w:p>
+    <w:p>
+      <w:pPr>
+        <w:jc w:val="center"/>
+      </w:pPr>
+    </w:p>
+    <w:p>
+      <w:pPr>
+        <w:jc w:val="center"/>
+      </w:pPr>
+    </w:p>
+    <w:p>
+      <w:pPr>
+        <w:jc w:val="center"/>
+      </w:pPr>
+    </w:p>
+    <w:p>
+      <w:pPr>
+        <w:jc w:val="center"/>
+      </w:pPr>
+    </w:p>
+    <w:p>
+      <w:pPr>
+        <w:jc w:val="center"/>
+      </w:pPr>
+    </w:p>
+    <w:p/>
+    <w:p>
+      <w:pPr>
+        <w:jc w:val="center"/>
+        <w:rPr>
+          <w:rFonts w:ascii="Times New Roman" w:hAnsi="Times New Roman" w:cs="Times New Roman"/>
+          <w:b/>
+          <w:bCs/>
+          <w:sz w:val="40"/>
+          <w:szCs w:val="40"/>
+        </w:rPr>
+      </w:pPr>
+      <w:r>
+        <w:rPr>
+          <w:rFonts w:ascii="Times New Roman" w:hAnsi="Times New Roman" w:cs="Times New Roman"/>
+          <w:b/>
+          <w:bCs/>
+          <w:sz w:val="40"/>
+          <w:szCs w:val="40"/>
+        </w:rPr>
+        <w:lastRenderedPageBreak/>
+        <w:t>Logbook Project</w:t>
+      </w:r>
+    </w:p>
+    <w:tbl>
+      <w:tblPr>
+        <w:tblW w:w="0" w:type="auto"/>
+        <w:tblBorders>
+          <w:top w:val="single" w:sz="4" w:space="0" w:color="auto"/>
+          <w:left w:val="single" w:sz="4" w:space="0" w:color="auto"/>
+          <w:bottom w:val="single" w:sz="4" w:space="0" w:color="auto"/>
+          <w:right w:val="single" w:sz="4" w:space="0" w:color="auto"/>
+          <w:insideH w:val="single" w:sz="4" w:space="0" w:color="auto"/>
+          <w:insideV w:val="single" w:sz="4" w:space="0" w:color="auto"/>
+        </w:tblBorders>
+        <w:tblLook w:val="04A0" w:firstRow="1" w:lastRow="0" w:firstColumn="1" w:lastColumn="0" w:noHBand="0" w:noVBand="1"/>
+      </w:tblPr>
+      <w:tblGrid>
+        <w:gridCol w:w="4675"/>
+        <w:gridCol w:w="4675"/>
+      </w:tblGrid>
+      <w:tr>
+        <w:tc>
+          <w:tcPr>
+            <w:tcW w:w="4675" w:type="dxa"/>
+            <w:shd w:val="clear" w:color="auto" w:fill="auto"/>
+          </w:tcPr>
+          <w:p>
+            <w:pPr>
+              <w:spacing w:after="0" w:line="240" w:lineRule="auto"/>
+              <w:rPr>
+                <w:rFonts w:ascii="Times New Roman" w:hAnsi="Times New Roman" w:cs="Times New Roman"/>
+                <w:sz w:val="24"/>
+                <w:szCs w:val="24"/>
+              </w:rPr>
+            </w:pPr>
+            <w:r>
+              <w:rPr>
+                <w:rFonts w:ascii="Times New Roman" w:hAnsi="Times New Roman" w:cs="Times New Roman"/>
+                <w:sz w:val="24"/>
+                <w:szCs w:val="24"/>
+              </w:rPr>
+              <w:t>JURUSAN: TEKNIK KOMPUTER &amp; INFORMATIKA</w:t>
+            </w:r>
+          </w:p>
+        </w:tc>
+        <w:tc>
+          <w:tcPr>
+            <w:tcW w:w="4675" w:type="dxa"/>
+            <w:shd w:val="clear" w:color="auto" w:fill="auto"/>
+          </w:tcPr>
+          <w:p>
+            <w:pPr>
+              <w:spacing w:after="0" w:line="240" w:lineRule="auto"/>
+              <w:rPr>
+                <w:rFonts w:ascii="Times New Roman" w:hAnsi="Times New Roman" w:cs="Times New Roman"/>
+                <w:sz w:val="24"/>
+                <w:szCs w:val="24"/>
+              </w:rPr>
+            </w:pPr>
+            <w:r>
+              <w:rPr>
+                <w:rFonts w:ascii="Times New Roman" w:hAnsi="Times New Roman" w:cs="Times New Roman"/>
+                <w:sz w:val="24"/>
+                <w:szCs w:val="24"/>
+              </w:rPr>
+              <w:t>PROGRAM STUDI:</w:t>
+            </w:r>
+          </w:p>
+          <w:p>
+            <w:pPr>
+              <w:spacing w:after="0" w:line="240" w:lineRule="auto"/>
+              <w:rPr>
+                <w:rFonts w:ascii="Times New Roman" w:hAnsi="Times New Roman" w:cs="Times New Roman"/>
+                <w:sz w:val="24"/>
+                <w:szCs w:val="24"/>
+              </w:rPr>
+            </w:pPr>
+            <w:r>
+              <w:rPr>
+                <w:rFonts w:ascii="Times New Roman" w:hAnsi="Times New Roman" w:cs="Times New Roman"/>
+                <w:sz w:val="24"/>
+                <w:szCs w:val="24"/>
+              </w:rPr>
+              <w:t>TEKNIK INFORMATIKA</w:t>
+            </w:r>
+          </w:p>
+        </w:tc>
+      </w:tr>
+    </w:tbl>
+    <w:p>
+      <w:pPr>
+        <w:jc w:val="center"/>
+      </w:pPr>
+    </w:p>
+    <w:tbl>
+      <w:tblPr>
+        <w:tblW w:w="0" w:type="auto"/>
+        <w:tblBorders>
+          <w:top w:val="single" w:sz="4" w:space="0" w:color="auto"/>
+          <w:left w:val="single" w:sz="4" w:space="0" w:color="auto"/>
+          <w:bottom w:val="single" w:sz="4" w:space="0" w:color="auto"/>
+          <w:right w:val="single" w:sz="4" w:space="0" w:color="auto"/>
+          <w:insideH w:val="single" w:sz="4" w:space="0" w:color="auto"/>
+          <w:insideV w:val="single" w:sz="4" w:space="0" w:color="auto"/>
+        </w:tblBorders>
+        <w:tblLook w:val="04A0" w:firstRow="1" w:lastRow="0" w:firstColumn="1" w:lastColumn="0" w:noHBand="0" w:noVBand="1"/>
+      </w:tblPr>
+      <w:tblGrid>
+        <w:gridCol w:w="1739"/>
+        <w:gridCol w:w="7837"/>
+      </w:tblGrid>
+      <w:tr>
+        <w:tc>
+          <w:tcPr>
+            <w:tcW w:w="1739" w:type="dxa"/>
+            <w:shd w:val="clear" w:color="auto" w:fill="auto"/>
+          </w:tcPr>
+          <w:p>
+            <w:pPr>
+              <w:tabs>
+                <w:tab w:val="left" w:pos="1864"/>
+              </w:tabs>
+              <w:spacing w:before="120" w:after="120" w:line="240" w:lineRule="auto"/>
+              <w:jc w:val="center"/>
+              <w:rPr>
+                <w:rFonts w:ascii="Times New Roman" w:hAnsi="Times New Roman" w:cs="Times New Roman"/>
+                <w:sz w:val="24"/>
+                <w:szCs w:val="24"/>
+              </w:rPr>
+            </w:pPr>
+            <w:r>
+              <w:rPr>
+                <w:rFonts w:ascii="Times New Roman" w:hAnsi="Times New Roman" w:cs="Times New Roman"/>
+                <w:sz w:val="24"/>
+                <w:szCs w:val="24"/>
+              </w:rPr>
+              <w:t>Hari/Tanggal</w:t>
+            </w:r>
+          </w:p>
+        </w:tc>
+        <w:tc>
+          <w:tcPr>
+            <w:tcW w:w="7837" w:type="dxa"/>
+            <w:shd w:val="clear" w:color="auto" w:fill="auto"/>
+          </w:tcPr>
+          <w:p>
+            <w:pPr>
+              <w:tabs>
+                <w:tab w:val="left" w:pos="1864"/>
+              </w:tabs>
+              <w:spacing w:before="120" w:after="120" w:line="240" w:lineRule="auto"/>
+              <w:jc w:val="center"/>
+              <w:rPr>
+                <w:rFonts w:ascii="Times New Roman" w:hAnsi="Times New Roman" w:cs="Times New Roman"/>
+                <w:sz w:val="24"/>
+                <w:szCs w:val="24"/>
+                <w:lang w:val="id-ID"/>
+              </w:rPr>
+            </w:pPr>
+            <w:r>
+              <w:rPr>
+                <w:rFonts w:ascii="Times New Roman" w:hAnsi="Times New Roman" w:cs="Times New Roman"/>
+                <w:sz w:val="24"/>
+                <w:szCs w:val="24"/>
+                <w:lang w:val="id-ID"/>
+              </w:rPr>
+              <w:t>Selasa</w:t>
+            </w:r>
+            <w:r>
+              <w:rPr>
+                <w:rFonts w:ascii="Times New Roman" w:hAnsi="Times New Roman" w:cs="Times New Roman"/>
+                <w:sz w:val="24"/>
+                <w:szCs w:val="24"/>
+                <w:lang w:val="id-ID"/>
+              </w:rPr>
+              <w:t xml:space="preserve">. </w:t>
+            </w:r>
+            <w:r>
+              <w:rPr>
+                <w:rFonts w:ascii="Times New Roman" w:hAnsi="Times New Roman" w:cs="Times New Roman"/>
+                <w:sz w:val="24"/>
+                <w:szCs w:val="24"/>
+                <w:lang w:val="id-ID"/>
+              </w:rPr>
+              <w:t>5</w:t>
+            </w:r>
+            <w:r>
+              <w:rPr>
+                <w:rFonts w:ascii="Times New Roman" w:hAnsi="Times New Roman" w:cs="Times New Roman"/>
+                <w:sz w:val="24"/>
+                <w:szCs w:val="24"/>
+                <w:lang w:val="id-ID"/>
+              </w:rPr>
+              <w:t xml:space="preserve"> Desember 2017</w:t>
+            </w:r>
+          </w:p>
+        </w:tc>
+      </w:tr>
+      <w:tr>
+        <w:tc>
+          <w:tcPr>
+            <w:tcW w:w="1739" w:type="dxa"/>
+            <w:vMerge w:val="restart"/>
+            <w:shd w:val="clear" w:color="auto" w:fill="auto"/>
+            <w:vAlign w:val="center"/>
+          </w:tcPr>
+          <w:p>
+            <w:pPr>
+              <w:tabs>
+                <w:tab w:val="left" w:pos="1864"/>
+              </w:tabs>
+              <w:spacing w:before="120" w:after="120" w:line="240" w:lineRule="auto"/>
+              <w:jc w:val="center"/>
+              <w:rPr>
+                <w:rFonts w:ascii="Times New Roman" w:hAnsi="Times New Roman" w:cs="Times New Roman"/>
+                <w:sz w:val="24"/>
+                <w:szCs w:val="24"/>
+              </w:rPr>
+            </w:pPr>
+            <w:r>
+              <w:rPr>
+                <w:rFonts w:ascii="Times New Roman" w:hAnsi="Times New Roman" w:cs="Times New Roman"/>
+                <w:sz w:val="24"/>
+                <w:szCs w:val="24"/>
+              </w:rPr>
+              <w:t>Proyek</w:t>
+            </w:r>
+          </w:p>
+        </w:tc>
+        <w:tc>
+          <w:tcPr>
+            <w:tcW w:w="7837" w:type="dxa"/>
+            <w:shd w:val="clear" w:color="auto" w:fill="auto"/>
+          </w:tcPr>
+          <w:p>
+            <w:pPr>
+              <w:tabs>
+                <w:tab w:val="left" w:pos="1864"/>
+              </w:tabs>
+              <w:spacing w:before="120" w:after="120" w:line="240" w:lineRule="auto"/>
+              <w:jc w:val="center"/>
+              <w:rPr>
+                <w:rFonts w:ascii="Times New Roman" w:hAnsi="Times New Roman" w:cs="Times New Roman"/>
+                <w:sz w:val="24"/>
+                <w:szCs w:val="24"/>
+              </w:rPr>
+            </w:pPr>
+          </w:p>
+        </w:tc>
+      </w:tr>
+      <w:tr>
+        <w:tc>
+          <w:tcPr>
+            <w:tcW w:w="1739" w:type="dxa"/>
+            <w:vMerge/>
+            <w:shd w:val="clear" w:color="auto" w:fill="auto"/>
+          </w:tcPr>
+          <w:p>
+            <w:pPr>
+              <w:tabs>
+                <w:tab w:val="left" w:pos="1864"/>
+              </w:tabs>
+              <w:spacing w:before="120" w:after="120" w:line="240" w:lineRule="auto"/>
+              <w:jc w:val="center"/>
+              <w:rPr>
+                <w:rFonts w:ascii="Times New Roman" w:hAnsi="Times New Roman" w:cs="Times New Roman"/>
+                <w:sz w:val="24"/>
+                <w:szCs w:val="24"/>
+              </w:rPr>
+            </w:pPr>
+          </w:p>
+        </w:tc>
+        <w:tc>
+          <w:tcPr>
+            <w:tcW w:w="7837" w:type="dxa"/>
+            <w:shd w:val="clear" w:color="auto" w:fill="auto"/>
+          </w:tcPr>
+          <w:p>
+            <w:pPr>
+              <w:tabs>
+                <w:tab w:val="left" w:pos="1864"/>
+              </w:tabs>
+              <w:spacing w:before="120" w:after="120" w:line="240" w:lineRule="auto"/>
+              <w:jc w:val="center"/>
+              <w:rPr>
+                <w:rFonts w:ascii="Times New Roman" w:hAnsi="Times New Roman" w:cs="Times New Roman"/>
+                <w:sz w:val="24"/>
+                <w:szCs w:val="24"/>
+              </w:rPr>
+            </w:pPr>
+          </w:p>
+        </w:tc>
+      </w:tr>
+      <w:tr>
+        <w:tc>
+          <w:tcPr>
+            <w:tcW w:w="1739" w:type="dxa"/>
+            <w:shd w:val="clear" w:color="auto" w:fill="auto"/>
+          </w:tcPr>
+          <w:p>
+            <w:pPr>
+              <w:tabs>
+                <w:tab w:val="left" w:pos="1864"/>
+              </w:tabs>
+              <w:spacing w:before="120" w:after="120" w:line="240" w:lineRule="auto"/>
+              <w:jc w:val="center"/>
+              <w:rPr>
+                <w:rFonts w:ascii="Times New Roman" w:hAnsi="Times New Roman" w:cs="Times New Roman"/>
+                <w:sz w:val="24"/>
+                <w:szCs w:val="24"/>
+              </w:rPr>
+            </w:pPr>
+            <w:r>
+              <w:rPr>
+                <w:rFonts w:ascii="Times New Roman" w:hAnsi="Times New Roman" w:cs="Times New Roman"/>
+                <w:sz w:val="24"/>
+                <w:szCs w:val="24"/>
+              </w:rPr>
+              <w:t>Tugas</w:t>
+            </w:r>
+          </w:p>
+        </w:tc>
+        <w:tc>
+          <w:tcPr>
+            <w:tcW w:w="7837" w:type="dxa"/>
+            <w:shd w:val="clear" w:color="auto" w:fill="auto"/>
+          </w:tcPr>
+          <w:p>
+            <w:pPr>
+              <w:pStyle w:val="ListParagraph"/>
+              <w:spacing w:before="120" w:after="120" w:line="240" w:lineRule="auto"/>
+              <w:rPr>
+                <w:rFonts w:ascii="Times New Roman" w:hAnsi="Times New Roman" w:cs="Times New Roman"/>
+                <w:sz w:val="24"/>
+                <w:szCs w:val="24"/>
+                <w:lang w:val="id-ID"/>
+              </w:rPr>
+            </w:pPr>
+            <w:r>
+              <w:rPr>
+                <w:rFonts w:ascii="Times New Roman" w:hAnsi="Times New Roman" w:cs="Times New Roman"/>
+                <w:sz w:val="24"/>
+                <w:szCs w:val="24"/>
+                <w:lang w:val="id-ID"/>
+              </w:rPr>
+              <w:t>-Membuat Controller Event</w:t>
+            </w:r>
+          </w:p>
+        </w:tc>
+      </w:tr>
+      <w:tr>
+        <w:tc>
+          <w:tcPr>
+            <w:tcW w:w="1739" w:type="dxa"/>
+            <w:shd w:val="clear" w:color="auto" w:fill="auto"/>
+          </w:tcPr>
+          <w:p>
+            <w:pPr>
+              <w:tabs>
+                <w:tab w:val="left" w:pos="1864"/>
+              </w:tabs>
+              <w:spacing w:before="120" w:after="120" w:line="240" w:lineRule="auto"/>
+              <w:jc w:val="center"/>
+              <w:rPr>
+                <w:rFonts w:ascii="Times New Roman" w:hAnsi="Times New Roman" w:cs="Times New Roman"/>
+                <w:sz w:val="24"/>
+                <w:szCs w:val="24"/>
+              </w:rPr>
+            </w:pPr>
+            <w:r>
+              <w:rPr>
+                <w:rFonts w:ascii="Times New Roman" w:hAnsi="Times New Roman" w:cs="Times New Roman"/>
+                <w:sz w:val="24"/>
+                <w:szCs w:val="24"/>
+              </w:rPr>
+              <w:t>Waktu</w:t>
+            </w:r>
+          </w:p>
+        </w:tc>
+        <w:tc>
+          <w:tcPr>
+            <w:tcW w:w="7837" w:type="dxa"/>
+            <w:shd w:val="clear" w:color="auto" w:fill="auto"/>
+          </w:tcPr>
+          <w:p>
+            <w:pPr>
+              <w:tabs>
+                <w:tab w:val="left" w:pos="1864"/>
+              </w:tabs>
+              <w:spacing w:before="120" w:after="120" w:line="240" w:lineRule="auto"/>
+              <w:jc w:val="center"/>
+              <w:rPr>
+                <w:rFonts w:ascii="Times New Roman" w:hAnsi="Times New Roman" w:cs="Times New Roman"/>
+                <w:sz w:val="24"/>
+                <w:szCs w:val="24"/>
+                <w:lang w:val="id-ID"/>
+              </w:rPr>
+            </w:pPr>
+            <w:r>
+              <w:rPr>
+                <w:rFonts w:ascii="Times New Roman" w:hAnsi="Times New Roman" w:cs="Times New Roman"/>
+                <w:sz w:val="24"/>
+                <w:szCs w:val="24"/>
+                <w:lang w:val="id-ID"/>
+              </w:rPr>
+              <w:t>23.00 – 1.00</w:t>
+            </w:r>
+          </w:p>
+        </w:tc>
+      </w:tr>
+      <w:tr>
+        <w:tc>
+          <w:tcPr>
+            <w:tcW w:w="1739" w:type="dxa"/>
+            <w:shd w:val="clear" w:color="auto" w:fill="auto"/>
+          </w:tcPr>
+          <w:p>
+            <w:pPr>
+              <w:tabs>
+                <w:tab w:val="left" w:pos="1864"/>
+              </w:tabs>
+              <w:spacing w:before="120" w:after="120" w:line="240" w:lineRule="auto"/>
+              <w:jc w:val="center"/>
+              <w:rPr>
+                <w:rFonts w:ascii="Times New Roman" w:hAnsi="Times New Roman" w:cs="Times New Roman"/>
+                <w:sz w:val="24"/>
+                <w:szCs w:val="24"/>
+              </w:rPr>
+            </w:pPr>
+            <w:r>
+              <w:rPr>
+                <w:rFonts w:ascii="Times New Roman" w:hAnsi="Times New Roman" w:cs="Times New Roman"/>
+                <w:sz w:val="24"/>
+                <w:szCs w:val="24"/>
+              </w:rPr>
+              <w:t>Tools yang digunakan</w:t>
+            </w:r>
+          </w:p>
+        </w:tc>
+        <w:tc>
+          <w:tcPr>
+            <w:tcW w:w="7837" w:type="dxa"/>
+            <w:shd w:val="clear" w:color="auto" w:fill="auto"/>
+          </w:tcPr>
+          <w:p>
+            <w:pPr>
+              <w:tabs>
+                <w:tab w:val="left" w:pos="1864"/>
+              </w:tabs>
+              <w:spacing w:before="120" w:after="120" w:line="240" w:lineRule="auto"/>
+              <w:jc w:val="center"/>
+              <w:rPr>
+                <w:rFonts w:ascii="Times New Roman" w:hAnsi="Times New Roman" w:cs="Times New Roman"/>
+                <w:sz w:val="24"/>
+                <w:szCs w:val="24"/>
+              </w:rPr>
+            </w:pPr>
+          </w:p>
+        </w:tc>
+      </w:tr>
+      <w:tr>
+        <w:tc>
+          <w:tcPr>
+            <w:tcW w:w="1739" w:type="dxa"/>
+            <w:shd w:val="clear" w:color="auto" w:fill="auto"/>
+          </w:tcPr>
+          <w:p>
+            <w:pPr>
+              <w:tabs>
+                <w:tab w:val="left" w:pos="1864"/>
+              </w:tabs>
+              <w:spacing w:before="120" w:after="120" w:line="240" w:lineRule="auto"/>
+              <w:jc w:val="center"/>
+              <w:rPr>
+                <w:rFonts w:ascii="Times New Roman" w:hAnsi="Times New Roman" w:cs="Times New Roman"/>
+                <w:sz w:val="24"/>
+                <w:szCs w:val="24"/>
+              </w:rPr>
+            </w:pPr>
+            <w:r>
+              <w:rPr>
+                <w:rFonts w:ascii="Times New Roman" w:hAnsi="Times New Roman" w:cs="Times New Roman"/>
+                <w:sz w:val="24"/>
+                <w:szCs w:val="24"/>
+              </w:rPr>
+              <w:t>Hasil</w:t>
+            </w:r>
+            <w:r>
+              <w:rPr>
+                <w:rFonts w:ascii="Times New Roman" w:hAnsi="Times New Roman" w:cs="Times New Roman"/>
+                <w:sz w:val="24"/>
+                <w:szCs w:val="24"/>
+              </w:rPr>
+              <w:t xml:space="preserve"> </w:t>
+            </w:r>
+            <w:r>
+              <w:rPr>
+                <w:rFonts w:ascii="Times New Roman" w:hAnsi="Times New Roman" w:cs="Times New Roman"/>
+                <w:sz w:val="24"/>
+                <w:szCs w:val="24"/>
+              </w:rPr>
+              <w:t>Kerja</w:t>
+            </w:r>
+          </w:p>
+        </w:tc>
+        <w:tc>
+          <w:tcPr>
+            <w:tcW w:w="7837" w:type="dxa"/>
+            <w:shd w:val="clear" w:color="auto" w:fill="auto"/>
+          </w:tcPr>
+          <w:p>
+            <w:pPr>
+              <w:pStyle w:val="ListParagraph"/>
+              <w:numPr>
+                <w:ilvl w:val="0"/>
+                <w:numId w:val="8"/>
+              </w:numPr>
+              <w:tabs>
+                <w:tab w:val="left" w:pos="1864"/>
+              </w:tabs>
+              <w:spacing w:before="120" w:after="120" w:line="240" w:lineRule="auto"/>
+              <w:jc w:val="both"/>
+              <w:rPr>
+                <w:rFonts w:ascii="Times New Roman" w:hAnsi="Times New Roman" w:cs="Times New Roman"/>
+                <w:sz w:val="24"/>
+                <w:szCs w:val="24"/>
+              </w:rPr>
+            </w:pPr>
+            <w:r>
+              <w:rPr>
+                <w:rFonts w:ascii="Times New Roman" w:hAnsi="Times New Roman" w:cs="Times New Roman"/>
+                <w:sz w:val="24"/>
+                <w:szCs w:val="24"/>
+              </w:rPr>
+              <w:t xml:space="preserve"> </w:t>
+            </w:r>
+            <w:r>
+              <w:rPr>
+                <w:rFonts w:ascii="Times New Roman" w:hAnsi="Times New Roman" w:cs="Times New Roman"/>
+                <w:sz w:val="24"/>
+                <w:szCs w:val="24"/>
+                <w:lang w:val="id-ID"/>
+              </w:rPr>
+              <w:t xml:space="preserve">Pengambilan data </w:t>
+            </w:r>
+            <w:r>
+              <w:rPr>
+                <w:rFonts w:ascii="Times New Roman" w:hAnsi="Times New Roman" w:cs="Times New Roman"/>
+                <w:sz w:val="24"/>
+                <w:szCs w:val="24"/>
+                <w:lang w:val="id-ID"/>
+              </w:rPr>
+              <w:t>transportasi berdasarkan jenisnya (umum dan pribadi)</w:t>
+            </w:r>
+          </w:p>
+        </w:tc>
+      </w:tr>
+      <w:tr>
+        <w:tc>
+          <w:tcPr>
+            <w:tcW w:w="1739" w:type="dxa"/>
+            <w:shd w:val="clear" w:color="auto" w:fill="auto"/>
+          </w:tcPr>
+          <w:p>
+            <w:pPr>
+              <w:tabs>
+                <w:tab w:val="left" w:pos="1864"/>
+              </w:tabs>
+              <w:spacing w:before="120" w:after="120" w:line="240" w:lineRule="auto"/>
+              <w:jc w:val="center"/>
+              <w:rPr>
+                <w:rFonts w:ascii="Times New Roman" w:hAnsi="Times New Roman" w:cs="Times New Roman"/>
+                <w:sz w:val="24"/>
+                <w:szCs w:val="24"/>
+              </w:rPr>
+            </w:pPr>
+            <w:r>
+              <w:rPr>
+                <w:rFonts w:ascii="Times New Roman" w:hAnsi="Times New Roman" w:cs="Times New Roman"/>
+                <w:sz w:val="24"/>
+                <w:szCs w:val="24"/>
+              </w:rPr>
+              <w:t>Keterangan</w:t>
+            </w:r>
+          </w:p>
+        </w:tc>
+        <w:tc>
+          <w:tcPr>
+            <w:tcW w:w="7837" w:type="dxa"/>
+            <w:shd w:val="clear" w:color="auto" w:fill="auto"/>
+          </w:tcPr>
+          <w:p>
+            <w:pPr>
+              <w:pStyle w:val="ListParagraph"/>
+              <w:numPr>
+                <w:ilvl w:val="0"/>
+                <w:numId w:val="7"/>
+              </w:numPr>
+              <w:tabs>
+                <w:tab w:val="left" w:pos="1864"/>
+              </w:tabs>
+              <w:spacing w:before="120" w:after="120" w:line="240" w:lineRule="auto"/>
+              <w:rPr>
+                <w:rFonts w:ascii="Times New Roman" w:hAnsi="Times New Roman" w:cs="Times New Roman"/>
+                <w:sz w:val="24"/>
+                <w:szCs w:val="24"/>
+                <w:lang w:val="id-ID"/>
+              </w:rPr>
+            </w:pPr>
+            <w:r>
+              <w:rPr>
+                <w:rFonts w:ascii="Times New Roman" w:hAnsi="Times New Roman" w:cs="Times New Roman"/>
+                <w:sz w:val="24"/>
+                <w:szCs w:val="24"/>
+                <w:lang w:val="id-ID"/>
+              </w:rPr>
+              <w:t>Butuh penyesuaian dengan skema database baru.</w:t>
+            </w:r>
+            <w:bookmarkStart w:id="0" w:name="_GoBack"/>
+            <w:bookmarkEnd w:id="0"/>
+          </w:p>
+        </w:tc>
+      </w:tr>
+      <w:tr>
+        <w:tc>
+          <w:tcPr>
+            <w:tcW w:w="1739" w:type="dxa"/>
+            <w:shd w:val="clear" w:color="auto" w:fill="auto"/>
+          </w:tcPr>
+          <w:p>
+            <w:pPr>
+              <w:tabs>
+                <w:tab w:val="left" w:pos="1864"/>
+              </w:tabs>
+              <w:spacing w:before="120" w:after="120" w:line="240" w:lineRule="auto"/>
+              <w:jc w:val="center"/>
+              <w:rPr>
+                <w:rFonts w:ascii="Times New Roman" w:hAnsi="Times New Roman" w:cs="Times New Roman"/>
+                <w:sz w:val="24"/>
+                <w:szCs w:val="24"/>
+              </w:rPr>
+            </w:pPr>
+            <w:r>
+              <w:rPr>
+                <w:rFonts w:ascii="Times New Roman" w:hAnsi="Times New Roman" w:cs="Times New Roman"/>
+                <w:sz w:val="24"/>
+                <w:szCs w:val="24"/>
+              </w:rPr>
+              <w:t>Komentar manajer</w:t>
+            </w:r>
+          </w:p>
+        </w:tc>
+        <w:tc>
+          <w:tcPr>
+            <w:tcW w:w="7837" w:type="dxa"/>
+            <w:shd w:val="clear" w:color="auto" w:fill="auto"/>
+          </w:tcPr>
+          <w:p>
+            <w:pPr>
+              <w:tabs>
+                <w:tab w:val="left" w:pos="1864"/>
+              </w:tabs>
+              <w:spacing w:before="120" w:after="120" w:line="240" w:lineRule="auto"/>
+              <w:rPr>
+                <w:rFonts w:ascii="Times New Roman" w:hAnsi="Times New Roman" w:cs="Times New Roman"/>
+                <w:sz w:val="24"/>
+                <w:szCs w:val="24"/>
+              </w:rPr>
+            </w:pPr>
+          </w:p>
+        </w:tc>
+      </w:tr>
+    </w:tbl>
+    <w:p>
+      <w:pPr>
+        <w:jc w:val="center"/>
+      </w:pPr>
+    </w:p>
+    <w:p>
+      <w:pPr>
+        <w:rPr>
+          <w:lang w:val="id-ID"/>
+        </w:rPr>
       </w:pPr>
     </w:p>
     <w:sectPr>
@@ -1245,6 +2057,118 @@
     </w:lvl>
   </w:abstractNum>
   <w:abstractNum w:abstractNumId="5">
+    <w:nsid w:val="68F849B8"/>
+    <w:multiLevelType w:val="hybridMultilevel"/>
+    <w:tmpl w:val="B83EA908"/>
+    <w:lvl w:ilvl="0" w:tplc="1C0A3416">
+      <w:numFmt w:val="bullet"/>
+      <w:lvlText w:val="-"/>
+      <w:lvlJc w:val="left"/>
+      <w:pPr>
+        <w:ind w:left="720" w:hanging="360"/>
+      </w:pPr>
+      <w:rPr>
+        <w:rFonts w:ascii="Times New Roman" w:eastAsiaTheme="minorEastAsia" w:hAnsi="Times New Roman" w:cs="Times New Roman" w:hint="default"/>
+      </w:rPr>
+    </w:lvl>
+    <w:lvl w:ilvl="1" w:tplc="04210003" w:tentative="1">
+      <w:start w:val="1"/>
+      <w:numFmt w:val="bullet"/>
+      <w:lvlText w:val="o"/>
+      <w:lvlJc w:val="left"/>
+      <w:pPr>
+        <w:ind w:left="1440" w:hanging="360"/>
+      </w:pPr>
+      <w:rPr>
+        <w:rFonts w:ascii="Courier New" w:hAnsi="Courier New" w:cs="Courier New" w:hint="default"/>
+      </w:rPr>
+    </w:lvl>
+    <w:lvl w:ilvl="2" w:tplc="04210005" w:tentative="1">
+      <w:start w:val="1"/>
+      <w:numFmt w:val="bullet"/>
+      <w:lvlText w:val=""/>
+      <w:lvlJc w:val="left"/>
+      <w:pPr>
+        <w:ind w:left="2160" w:hanging="360"/>
+      </w:pPr>
+      <w:rPr>
+        <w:rFonts w:ascii="Wingdings" w:hAnsi="Wingdings" w:hint="default"/>
+      </w:rPr>
+    </w:lvl>
+    <w:lvl w:ilvl="3" w:tplc="04210001" w:tentative="1">
+      <w:start w:val="1"/>
+      <w:numFmt w:val="bullet"/>
+      <w:lvlText w:val=""/>
+      <w:lvlJc w:val="left"/>
+      <w:pPr>
+        <w:ind w:left="2880" w:hanging="360"/>
+      </w:pPr>
+      <w:rPr>
+        <w:rFonts w:ascii="Symbol" w:hAnsi="Symbol" w:hint="default"/>
+      </w:rPr>
+    </w:lvl>
+    <w:lvl w:ilvl="4" w:tplc="04210003" w:tentative="1">
+      <w:start w:val="1"/>
+      <w:numFmt w:val="bullet"/>
+      <w:lvlText w:val="o"/>
+      <w:lvlJc w:val="left"/>
+      <w:pPr>
+        <w:ind w:left="3600" w:hanging="360"/>
+      </w:pPr>
+      <w:rPr>
+        <w:rFonts w:ascii="Courier New" w:hAnsi="Courier New" w:cs="Courier New" w:hint="default"/>
+      </w:rPr>
+    </w:lvl>
+    <w:lvl w:ilvl="5" w:tplc="04210005" w:tentative="1">
+      <w:start w:val="1"/>
+      <w:numFmt w:val="bullet"/>
+      <w:lvlText w:val=""/>
+      <w:lvlJc w:val="left"/>
+      <w:pPr>
+        <w:ind w:left="4320" w:hanging="360"/>
+      </w:pPr>
+      <w:rPr>
+        <w:rFonts w:ascii="Wingdings" w:hAnsi="Wingdings" w:hint="default"/>
+      </w:rPr>
+    </w:lvl>
+    <w:lvl w:ilvl="6" w:tplc="04210001" w:tentative="1">
+      <w:start w:val="1"/>
+      <w:numFmt w:val="bullet"/>
+      <w:lvlText w:val=""/>
+      <w:lvlJc w:val="left"/>
+      <w:pPr>
+        <w:ind w:left="5040" w:hanging="360"/>
+      </w:pPr>
+      <w:rPr>
+        <w:rFonts w:ascii="Symbol" w:hAnsi="Symbol" w:hint="default"/>
+      </w:rPr>
+    </w:lvl>
+    <w:lvl w:ilvl="7" w:tplc="04210003" w:tentative="1">
+      <w:start w:val="1"/>
+      <w:numFmt w:val="bullet"/>
+      <w:lvlText w:val="o"/>
+      <w:lvlJc w:val="left"/>
+      <w:pPr>
+        <w:ind w:left="5760" w:hanging="360"/>
+      </w:pPr>
+      <w:rPr>
+        <w:rFonts w:ascii="Courier New" w:hAnsi="Courier New" w:cs="Courier New" w:hint="default"/>
+      </w:rPr>
+    </w:lvl>
+    <w:lvl w:ilvl="8" w:tplc="04210005" w:tentative="1">
+      <w:start w:val="1"/>
+      <w:numFmt w:val="bullet"/>
+      <w:lvlText w:val=""/>
+      <w:lvlJc w:val="left"/>
+      <w:pPr>
+        <w:ind w:left="6480" w:hanging="360"/>
+      </w:pPr>
+      <w:rPr>
+        <w:rFonts w:ascii="Wingdings" w:hAnsi="Wingdings" w:hint="default"/>
+      </w:rPr>
+    </w:lvl>
+  </w:abstractNum>
+  <w:abstractNum w:abstractNumId="6">
     <w:nsid w:val="6B480418"/>
     <w:multiLevelType w:val="multilevel"/>
     <w:tmpl w:val="68EEF654"/>
@@ -1390,6 +2314,118 @@
       <w:rPr>
         <w:rFonts w:ascii="Wingdings" w:hAnsi="Wingdings" w:hint="default"/>
         <w:sz w:val="20"/>
+      </w:rPr>
+    </w:lvl>
+  </w:abstractNum>
+  <w:abstractNum w:abstractNumId="7">
+    <w:nsid w:val="71EB20F5"/>
+    <w:multiLevelType w:val="hybridMultilevel"/>
+    <w:tmpl w:val="9B3CDD84"/>
+    <w:lvl w:ilvl="0" w:tplc="A7F864D4">
+      <w:numFmt w:val="bullet"/>
+      <w:lvlText w:val="-"/>
+      <w:lvlJc w:val="left"/>
+      <w:pPr>
+        <w:ind w:left="720" w:hanging="360"/>
+      </w:pPr>
+      <w:rPr>
+        <w:rFonts w:ascii="Times New Roman" w:eastAsiaTheme="minorEastAsia" w:hAnsi="Times New Roman" w:cs="Times New Roman" w:hint="default"/>
+      </w:rPr>
+    </w:lvl>
+    <w:lvl w:ilvl="1" w:tplc="04210003" w:tentative="1">
+      <w:start w:val="1"/>
+      <w:numFmt w:val="bullet"/>
+      <w:lvlText w:val="o"/>
+      <w:lvlJc w:val="left"/>
+      <w:pPr>
+        <w:ind w:left="1440" w:hanging="360"/>
+      </w:pPr>
+      <w:rPr>
+        <w:rFonts w:ascii="Courier New" w:hAnsi="Courier New" w:cs="Courier New" w:hint="default"/>
+      </w:rPr>
+    </w:lvl>
+    <w:lvl w:ilvl="2" w:tplc="04210005" w:tentative="1">
+      <w:start w:val="1"/>
+      <w:numFmt w:val="bullet"/>
+      <w:lvlText w:val=""/>
+      <w:lvlJc w:val="left"/>
+      <w:pPr>
+        <w:ind w:left="2160" w:hanging="360"/>
+      </w:pPr>
+      <w:rPr>
+        <w:rFonts w:ascii="Wingdings" w:hAnsi="Wingdings" w:hint="default"/>
+      </w:rPr>
+    </w:lvl>
+    <w:lvl w:ilvl="3" w:tplc="04210001" w:tentative="1">
+      <w:start w:val="1"/>
+      <w:numFmt w:val="bullet"/>
+      <w:lvlText w:val=""/>
+      <w:lvlJc w:val="left"/>
+      <w:pPr>
+        <w:ind w:left="2880" w:hanging="360"/>
+      </w:pPr>
+      <w:rPr>
+        <w:rFonts w:ascii="Symbol" w:hAnsi="Symbol" w:hint="default"/>
+      </w:rPr>
+    </w:lvl>
+    <w:lvl w:ilvl="4" w:tplc="04210003" w:tentative="1">
+      <w:start w:val="1"/>
+      <w:numFmt w:val="bullet"/>
+      <w:lvlText w:val="o"/>
+      <w:lvlJc w:val="left"/>
+      <w:pPr>
+        <w:ind w:left="3600" w:hanging="360"/>
+      </w:pPr>
+      <w:rPr>
+        <w:rFonts w:ascii="Courier New" w:hAnsi="Courier New" w:cs="Courier New" w:hint="default"/>
+      </w:rPr>
+    </w:lvl>
+    <w:lvl w:ilvl="5" w:tplc="04210005" w:tentative="1">
+      <w:start w:val="1"/>
+      <w:numFmt w:val="bullet"/>
+      <w:lvlText w:val=""/>
+      <w:lvlJc w:val="left"/>
+      <w:pPr>
+        <w:ind w:left="4320" w:hanging="360"/>
+      </w:pPr>
+      <w:rPr>
+        <w:rFonts w:ascii="Wingdings" w:hAnsi="Wingdings" w:hint="default"/>
+      </w:rPr>
+    </w:lvl>
+    <w:lvl w:ilvl="6" w:tplc="04210001" w:tentative="1">
+      <w:start w:val="1"/>
+      <w:numFmt w:val="bullet"/>
+      <w:lvlText w:val=""/>
+      <w:lvlJc w:val="left"/>
+      <w:pPr>
+        <w:ind w:left="5040" w:hanging="360"/>
+      </w:pPr>
+      <w:rPr>
+        <w:rFonts w:ascii="Symbol" w:hAnsi="Symbol" w:hint="default"/>
+      </w:rPr>
+    </w:lvl>
+    <w:lvl w:ilvl="7" w:tplc="04210003" w:tentative="1">
+      <w:start w:val="1"/>
+      <w:numFmt w:val="bullet"/>
+      <w:lvlText w:val="o"/>
+      <w:lvlJc w:val="left"/>
+      <w:pPr>
+        <w:ind w:left="5760" w:hanging="360"/>
+      </w:pPr>
+      <w:rPr>
+        <w:rFonts w:ascii="Courier New" w:hAnsi="Courier New" w:cs="Courier New" w:hint="default"/>
+      </w:rPr>
+    </w:lvl>
+    <w:lvl w:ilvl="8" w:tplc="04210005" w:tentative="1">
+      <w:start w:val="1"/>
+      <w:numFmt w:val="bullet"/>
+      <w:lvlText w:val=""/>
+      <w:lvlJc w:val="left"/>
+      <w:pPr>
+        <w:ind w:left="6480" w:hanging="360"/>
+      </w:pPr>
+      <w:rPr>
+        <w:rFonts w:ascii="Wingdings" w:hAnsi="Wingdings" w:hint="default"/>
       </w:rPr>
     </w:lvl>
   </w:abstractNum>
@@ -1397,7 +2433,7 @@
     <w:abstractNumId w:val="2"/>
   </w:num>
   <w:num w:numId="2">
-    <w:abstractNumId w:val="5"/>
+    <w:abstractNumId w:val="6"/>
   </w:num>
   <w:num w:numId="3">
     <w:abstractNumId w:val="3"/>
@@ -1410,6 +2446,12 @@
   </w:num>
   <w:num w:numId="6">
     <w:abstractNumId w:val="0"/>
+  </w:num>
+  <w:num w:numId="7">
+    <w:abstractNumId w:val="7"/>
+  </w:num>
+  <w:num w:numId="8">
+    <w:abstractNumId w:val="5"/>
   </w:num>
 </w:numbering>
 </file>

</xml_diff>